<commit_message>
GRE konfigurálva Kávézó és Üzemeltetők között
</commit_message>
<xml_diff>
--- a/teszteles.docx
+++ b/teszteles.docx
@@ -26,6 +26,9 @@
     </w:p>
     <w:p>
       <w:r>
+        <w:rPr>
+          <w:noProof/>
+        </w:rPr>
         <w:drawing>
           <wp:inline distT="0" distB="0" distL="0" distR="0" wp14:anchorId="08F94CE9" wp14:editId="40548C75">
             <wp:extent cx="5943600" cy="622935"/>
@@ -76,6 +79,9 @@
     </w:p>
     <w:p>
       <w:r>
+        <w:rPr>
+          <w:noProof/>
+        </w:rPr>
         <w:drawing>
           <wp:inline distT="0" distB="0" distL="0" distR="0" wp14:anchorId="009EFD01" wp14:editId="2D4478EF">
             <wp:extent cx="5525271" cy="2686425"/>
@@ -115,6 +121,9 @@
     </w:p>
     <w:p>
       <w:r>
+        <w:rPr>
+          <w:noProof/>
+        </w:rPr>
         <w:drawing>
           <wp:inline distT="0" distB="0" distL="0" distR="0" wp14:anchorId="55D30B2F" wp14:editId="2C612011">
             <wp:extent cx="5868219" cy="533474"/>
@@ -184,6 +193,9 @@
         </w:rPr>
       </w:pPr>
       <w:r>
+        <w:rPr>
+          <w:noProof/>
+        </w:rPr>
         <w:drawing>
           <wp:anchor distT="0" distB="0" distL="114300" distR="114300" simplePos="0" relativeHeight="251658240" behindDoc="1" locked="0" layoutInCell="1" allowOverlap="1" wp14:anchorId="0C37B695" wp14:editId="7D12B2E8">
             <wp:simplePos x="0" y="0"/>
@@ -275,6 +287,9 @@
     </w:p>
     <w:p>
       <w:r>
+        <w:rPr>
+          <w:noProof/>
+        </w:rPr>
         <w:drawing>
           <wp:inline distT="0" distB="0" distL="0" distR="0" wp14:anchorId="35646AF4" wp14:editId="6867EA3B">
             <wp:extent cx="4686954" cy="4248743"/>
@@ -335,6 +350,9 @@
     </w:p>
     <w:p>
       <w:r>
+        <w:rPr>
+          <w:noProof/>
+        </w:rPr>
         <w:drawing>
           <wp:inline distT="0" distB="0" distL="0" distR="0" wp14:anchorId="24F9C17F" wp14:editId="32A7B231">
             <wp:extent cx="5943600" cy="2020570"/>
@@ -374,6 +392,9 @@
     </w:p>
     <w:p>
       <w:r>
+        <w:rPr>
+          <w:noProof/>
+        </w:rPr>
         <w:lastRenderedPageBreak/>
         <w:drawing>
           <wp:inline distT="0" distB="0" distL="0" distR="0" wp14:anchorId="71CB1EBA" wp14:editId="336B156D">
@@ -435,6 +456,9 @@
     </w:p>
     <w:p>
       <w:r>
+        <w:rPr>
+          <w:noProof/>
+        </w:rPr>
         <w:drawing>
           <wp:inline distT="0" distB="0" distL="0" distR="0" wp14:anchorId="75033164" wp14:editId="46880765">
             <wp:extent cx="5943600" cy="3488055"/>
@@ -473,59 +497,59 @@
       </w:r>
     </w:p>
     <w:p>
-      <w:r>
-        <w:br w:type="page"/>
-      </w:r>
-    </w:p>
-    <w:p>
       <w:pPr>
         <w:rPr>
           <w:b/>
           <w:bCs/>
-          <w:sz w:val="24"/>
-          <w:szCs w:val="24"/>
+          <w:sz w:val="28"/>
+          <w:szCs w:val="28"/>
           <w:u w:val="single"/>
         </w:rPr>
       </w:pPr>
-      <w:r>
-        <w:rPr>
-          <w:b/>
-          <w:bCs/>
-          <w:sz w:val="24"/>
-          <w:szCs w:val="24"/>
+    </w:p>
+    <w:p>
+      <w:pPr>
+        <w:rPr>
+          <w:b/>
+          <w:bCs/>
+          <w:sz w:val="28"/>
+          <w:szCs w:val="28"/>
+          <w:u w:val="single"/>
+        </w:rPr>
+      </w:pPr>
+    </w:p>
+    <w:p>
+      <w:pPr>
+        <w:rPr>
+          <w:b/>
+          <w:bCs/>
+          <w:sz w:val="28"/>
+          <w:szCs w:val="28"/>
+          <w:u w:val="single"/>
+        </w:rPr>
+      </w:pPr>
+      <w:r>
+        <w:rPr>
+          <w:b/>
+          <w:bCs/>
+          <w:sz w:val="28"/>
+          <w:szCs w:val="28"/>
           <w:u w:val="single"/>
         </w:rPr>
         <w:lastRenderedPageBreak/>
-        <w:t>Felépített szerverek listája (VirtualBox</w:t>
-      </w:r>
-      <w:r>
-        <w:rPr>
-          <w:b/>
-          <w:bCs/>
-          <w:sz w:val="24"/>
-          <w:szCs w:val="24"/>
-          <w:u w:val="single"/>
-        </w:rPr>
-        <w:t>)</w:t>
-      </w:r>
-      <w:r>
-        <w:rPr>
-          <w:b/>
-          <w:bCs/>
-          <w:sz w:val="24"/>
-          <w:szCs w:val="24"/>
-          <w:u w:val="single"/>
-        </w:rPr>
-        <w:t xml:space="preserve"> (WiP)</w:t>
-      </w:r>
-    </w:p>
-    <w:p>
-      <w:r>
+        <w:t>GRE TUNNEL</w:t>
+      </w:r>
+    </w:p>
+    <w:p>
+      <w:r>
+        <w:rPr>
+          <w:noProof/>
+        </w:rPr>
         <w:drawing>
-          <wp:inline distT="0" distB="0" distL="0" distR="0" wp14:anchorId="4ED7A86A" wp14:editId="4264CC37">
-            <wp:extent cx="3343742" cy="1648055"/>
-            <wp:effectExtent l="0" t="0" r="9525" b="9525"/>
-            <wp:docPr id="544217412" name="Picture 1" descr="A screenshot of a computer program&#10;&#10;Description automatically generated"/>
+          <wp:inline distT="0" distB="0" distL="0" distR="0" wp14:anchorId="08351B42" wp14:editId="48368C7E">
+            <wp:extent cx="5943600" cy="3089910"/>
+            <wp:effectExtent l="0" t="0" r="0" b="0"/>
+            <wp:docPr id="865183907" name="Picture 1" descr="A screenshot of a computer program&#10;&#10;Description automatically generated"/>
             <wp:cNvGraphicFramePr>
               <a:graphicFrameLocks xmlns:a="http://schemas.openxmlformats.org/drawingml/2006/main" noChangeAspect="1"/>
             </wp:cNvGraphicFramePr>
@@ -533,7 +557,7 @@
               <a:graphicData uri="http://schemas.openxmlformats.org/drawingml/2006/picture">
                 <pic:pic xmlns:pic="http://schemas.openxmlformats.org/drawingml/2006/picture">
                   <pic:nvPicPr>
-                    <pic:cNvPr id="544217412" name="Picture 1" descr="A screenshot of a computer program&#10;&#10;Description automatically generated"/>
+                    <pic:cNvPr id="865183907" name="Picture 1" descr="A screenshot of a computer program&#10;&#10;Description automatically generated"/>
                     <pic:cNvPicPr/>
                   </pic:nvPicPr>
                   <pic:blipFill>
@@ -545,7 +569,7 @@
                   <pic:spPr>
                     <a:xfrm>
                       <a:off x="0" y="0"/>
-                      <a:ext cx="3343742" cy="1648055"/>
+                      <a:ext cx="5943600" cy="3089910"/>
                     </a:xfrm>
                     <a:prstGeom prst="rect">
                       <a:avLst/>
@@ -558,6 +582,120 @@
         </w:drawing>
       </w:r>
     </w:p>
+    <w:p>
+      <w:r>
+        <w:drawing>
+          <wp:inline distT="0" distB="0" distL="0" distR="0" wp14:anchorId="6DD41A74" wp14:editId="0D6F982A">
+            <wp:extent cx="5943600" cy="183515"/>
+            <wp:effectExtent l="0" t="0" r="0" b="6985"/>
+            <wp:docPr id="1665927173" name="Picture 1"/>
+            <wp:cNvGraphicFramePr>
+              <a:graphicFrameLocks xmlns:a="http://schemas.openxmlformats.org/drawingml/2006/main" noChangeAspect="1"/>
+            </wp:cNvGraphicFramePr>
+            <a:graphic xmlns:a="http://schemas.openxmlformats.org/drawingml/2006/main">
+              <a:graphicData uri="http://schemas.openxmlformats.org/drawingml/2006/picture">
+                <pic:pic xmlns:pic="http://schemas.openxmlformats.org/drawingml/2006/picture">
+                  <pic:nvPicPr>
+                    <pic:cNvPr id="1665927173" name=""/>
+                    <pic:cNvPicPr/>
+                  </pic:nvPicPr>
+                  <pic:blipFill>
+                    <a:blip r:embed="rId13"/>
+                    <a:stretch>
+                      <a:fillRect/>
+                    </a:stretch>
+                  </pic:blipFill>
+                  <pic:spPr>
+                    <a:xfrm>
+                      <a:off x="0" y="0"/>
+                      <a:ext cx="5943600" cy="183515"/>
+                    </a:xfrm>
+                    <a:prstGeom prst="rect">
+                      <a:avLst/>
+                    </a:prstGeom>
+                  </pic:spPr>
+                </pic:pic>
+              </a:graphicData>
+            </a:graphic>
+          </wp:inline>
+        </w:drawing>
+      </w:r>
+    </w:p>
+    <w:p>
+      <w:r>
+        <w:rPr>
+          <w:b/>
+          <w:bCs/>
+          <w:sz w:val="24"/>
+          <w:szCs w:val="24"/>
+          <w:u w:val="single"/>
+        </w:rPr>
+        <w:t>Felépített szerverek listája (VirtualBox</w:t>
+      </w:r>
+      <w:r>
+        <w:rPr>
+          <w:b/>
+          <w:bCs/>
+          <w:sz w:val="24"/>
+          <w:szCs w:val="24"/>
+          <w:u w:val="single"/>
+        </w:rPr>
+        <w:t>)</w:t>
+      </w:r>
+      <w:r>
+        <w:rPr>
+          <w:b/>
+          <w:bCs/>
+          <w:sz w:val="24"/>
+          <w:szCs w:val="24"/>
+          <w:u w:val="single"/>
+        </w:rPr>
+        <w:t xml:space="preserve"> (WiP)</w:t>
+      </w:r>
+    </w:p>
+    <w:p>
+      <w:r>
+        <w:rPr>
+          <w:noProof/>
+        </w:rPr>
+        <w:drawing>
+          <wp:inline distT="0" distB="0" distL="0" distR="0" wp14:anchorId="463CE8A4" wp14:editId="29B5A8E8">
+            <wp:extent cx="3458058" cy="3029373"/>
+            <wp:effectExtent l="0" t="0" r="9525" b="0"/>
+            <wp:docPr id="227875947" name="Picture 1" descr="A screenshot of a computer program&#10;&#10;Description automatically generated"/>
+            <wp:cNvGraphicFramePr>
+              <a:graphicFrameLocks xmlns:a="http://schemas.openxmlformats.org/drawingml/2006/main" noChangeAspect="1"/>
+            </wp:cNvGraphicFramePr>
+            <a:graphic xmlns:a="http://schemas.openxmlformats.org/drawingml/2006/main">
+              <a:graphicData uri="http://schemas.openxmlformats.org/drawingml/2006/picture">
+                <pic:pic xmlns:pic="http://schemas.openxmlformats.org/drawingml/2006/picture">
+                  <pic:nvPicPr>
+                    <pic:cNvPr id="227875947" name="Picture 1" descr="A screenshot of a computer program&#10;&#10;Description automatically generated"/>
+                    <pic:cNvPicPr/>
+                  </pic:nvPicPr>
+                  <pic:blipFill>
+                    <a:blip r:embed="rId14"/>
+                    <a:stretch>
+                      <a:fillRect/>
+                    </a:stretch>
+                  </pic:blipFill>
+                  <pic:spPr>
+                    <a:xfrm>
+                      <a:off x="0" y="0"/>
+                      <a:ext cx="3458058" cy="3029373"/>
+                    </a:xfrm>
+                    <a:prstGeom prst="rect">
+                      <a:avLst/>
+                    </a:prstGeom>
+                  </pic:spPr>
+                </pic:pic>
+              </a:graphicData>
+            </a:graphic>
+          </wp:inline>
+        </w:drawing>
+      </w:r>
+    </w:p>
+    <w:p/>
     <w:p/>
     <w:p/>
     <w:sectPr>

</xml_diff>

<commit_message>
Tesztelés bővítve pnetlab grevel, routerek configja pnetrol
</commit_message>
<xml_diff>
--- a/teszteles.docx
+++ b/teszteles.docx
@@ -1197,6 +1197,76 @@
       </w:r>
     </w:p>
     <w:p>
+      <w:pPr>
+        <w:rPr>
+          <w:b/>
+          <w:bCs/>
+          <w:sz w:val="28"/>
+          <w:szCs w:val="28"/>
+          <w:u w:val="single"/>
+        </w:rPr>
+      </w:pPr>
+      <w:r>
+        <w:rPr>
+          <w:b/>
+          <w:bCs/>
+          <w:sz w:val="28"/>
+          <w:szCs w:val="28"/>
+          <w:u w:val="single"/>
+        </w:rPr>
+        <w:t>GRE</w:t>
+      </w:r>
+      <w:r>
+        <w:rPr>
+          <w:b/>
+          <w:bCs/>
+          <w:sz w:val="28"/>
+          <w:szCs w:val="28"/>
+          <w:u w:val="single"/>
+        </w:rPr>
+        <w:t xml:space="preserve"> (IPv6 over IPv4)</w:t>
+      </w:r>
+    </w:p>
+    <w:p>
+      <w:r>
+        <w:drawing>
+          <wp:inline distT="0" distB="0" distL="0" distR="0" wp14:anchorId="459E0651" wp14:editId="5A651D67">
+            <wp:extent cx="5943600" cy="3999230"/>
+            <wp:effectExtent l="0" t="0" r="0" b="1270"/>
+            <wp:docPr id="1802959239" name="Picture 1" descr="A screenshot of a computer&#10;&#10;Description automatically generated"/>
+            <wp:cNvGraphicFramePr>
+              <a:graphicFrameLocks xmlns:a="http://schemas.openxmlformats.org/drawingml/2006/main" noChangeAspect="1"/>
+            </wp:cNvGraphicFramePr>
+            <a:graphic xmlns:a="http://schemas.openxmlformats.org/drawingml/2006/main">
+              <a:graphicData uri="http://schemas.openxmlformats.org/drawingml/2006/picture">
+                <pic:pic xmlns:pic="http://schemas.openxmlformats.org/drawingml/2006/picture">
+                  <pic:nvPicPr>
+                    <pic:cNvPr id="1802959239" name="Picture 1" descr="A screenshot of a computer&#10;&#10;Description automatically generated"/>
+                    <pic:cNvPicPr/>
+                  </pic:nvPicPr>
+                  <pic:blipFill>
+                    <a:blip r:embed="rId23"/>
+                    <a:stretch>
+                      <a:fillRect/>
+                    </a:stretch>
+                  </pic:blipFill>
+                  <pic:spPr>
+                    <a:xfrm>
+                      <a:off x="0" y="0"/>
+                      <a:ext cx="5943600" cy="3999230"/>
+                    </a:xfrm>
+                    <a:prstGeom prst="rect">
+                      <a:avLst/>
+                    </a:prstGeom>
+                  </pic:spPr>
+                </pic:pic>
+              </a:graphicData>
+            </a:graphic>
+          </wp:inline>
+        </w:drawing>
+      </w:r>
+    </w:p>
+    <w:p>
       <w:r>
         <w:rPr>
           <w:b/>
@@ -1223,6 +1293,7 @@
         <w:rPr>
           <w:noProof/>
         </w:rPr>
+        <w:lastRenderedPageBreak/>
         <w:drawing>
           <wp:inline distT="0" distB="0" distL="0" distR="0" wp14:anchorId="4011C633" wp14:editId="280DF1B2">
             <wp:extent cx="3759835" cy="3511550"/>
@@ -1241,7 +1312,7 @@
                     </pic:cNvPicPr>
                   </pic:nvPicPr>
                   <pic:blipFill>
-                    <a:blip r:embed="rId23">
+                    <a:blip r:embed="rId24">
                       <a:extLst>
                         <a:ext uri="{28A0092B-C50C-407E-A947-70E740481C1C}">
                           <a14:useLocalDpi xmlns:a14="http://schemas.microsoft.com/office/drawing/2010/main" val="0"/>
@@ -1683,17 +1754,17 @@
     <w:lsdException w:name="Unresolved Mention" w:semiHidden="1" w:unhideWhenUsed="1"/>
     <w:lsdException w:name="Smart Link" w:semiHidden="1" w:unhideWhenUsed="1"/>
   </w:latentStyles>
-  <w:style w:type="paragraph" w:default="1" w:styleId="Norml">
+  <w:style w:type="paragraph" w:default="1" w:styleId="Normal">
     <w:name w:val="Normal"/>
     <w:qFormat/>
   </w:style>
-  <w:style w:type="character" w:default="1" w:styleId="Bekezdsalapbettpusa">
+  <w:style w:type="character" w:default="1" w:styleId="DefaultParagraphFont">
     <w:name w:val="Default Paragraph Font"/>
     <w:uiPriority w:val="1"/>
     <w:semiHidden/>
     <w:unhideWhenUsed/>
   </w:style>
-  <w:style w:type="table" w:default="1" w:styleId="Normltblzat">
+  <w:style w:type="table" w:default="1" w:styleId="TableNormal">
     <w:name w:val="Normal Table"/>
     <w:uiPriority w:val="99"/>
     <w:semiHidden/>
@@ -1708,7 +1779,7 @@
       </w:tblCellMar>
     </w:tblPr>
   </w:style>
-  <w:style w:type="numbering" w:default="1" w:styleId="Nemlista">
+  <w:style w:type="numbering" w:default="1" w:styleId="NoList">
     <w:name w:val="No List"/>
     <w:uiPriority w:val="99"/>
     <w:semiHidden/>

</xml_diff>

<commit_message>
tesztelés folytatása, remek info táblázat
ppp hsrp és portsec elkezdése
</commit_message>
<xml_diff>
--- a/teszteles.docx
+++ b/teszteles.docx
@@ -1,6 +1,6 @@
 
 <file path=word/document.xml><?xml version="1.0" encoding="utf-8"?>
-<w:document xmlns:wpc="http://schemas.microsoft.com/office/word/2010/wordprocessingCanvas" xmlns:cx="http://schemas.microsoft.com/office/drawing/2014/chartex" xmlns:cx1="http://schemas.microsoft.com/office/drawing/2015/9/8/chartex" xmlns:cx2="http://schemas.microsoft.com/office/drawing/2015/10/21/chartex" xmlns:cx3="http://schemas.microsoft.com/office/drawing/2016/5/9/chartex" xmlns:cx4="http://schemas.microsoft.com/office/drawing/2016/5/10/chartex" xmlns:cx5="http://schemas.microsoft.com/office/drawing/2016/5/11/chartex" xmlns:cx6="http://schemas.microsoft.com/office/drawing/2016/5/12/chartex" xmlns:cx7="http://schemas.microsoft.com/office/drawing/2016/5/13/chartex" xmlns:cx8="http://schemas.microsoft.com/office/drawing/2016/5/14/chartex" xmlns:mc="http://schemas.openxmlformats.org/markup-compatibility/2006" xmlns:aink="http://schemas.microsoft.com/office/drawing/2016/ink" xmlns:am3d="http://schemas.microsoft.com/office/drawing/2017/model3d" xmlns:o="urn:schemas-microsoft-com:office:office" xmlns:oel="http://schemas.microsoft.com/office/2019/extlst" xmlns:r="http://schemas.openxmlformats.org/officeDocument/2006/relationships" xmlns:m="http://schemas.openxmlformats.org/officeDocument/2006/math" xmlns:v="urn:schemas-microsoft-com:vml" xmlns:wp14="http://schemas.microsoft.com/office/word/2010/wordprocessingDrawing" xmlns:wp="http://schemas.openxmlformats.org/drawingml/2006/wordprocessingDrawing" xmlns:w10="urn:schemas-microsoft-com:office:word" xmlns:w="http://schemas.openxmlformats.org/wordprocessingml/2006/main" xmlns:w14="http://schemas.microsoft.com/office/word/2010/wordml" xmlns:w15="http://schemas.microsoft.com/office/word/2012/wordml" xmlns:w16cex="http://schemas.microsoft.com/office/word/2018/wordml/cex" xmlns:w16cid="http://schemas.microsoft.com/office/word/2016/wordml/cid" xmlns:w16="http://schemas.microsoft.com/office/word/2018/wordml" xmlns:w16sdtdh="http://schemas.microsoft.com/office/word/2020/wordml/sdtdatahash" xmlns:w16se="http://schemas.microsoft.com/office/word/2015/wordml/symex" xmlns:wpg="http://schemas.microsoft.com/office/word/2010/wordprocessingGroup" xmlns:wpi="http://schemas.microsoft.com/office/word/2010/wordprocessingInk" xmlns:wne="http://schemas.microsoft.com/office/word/2006/wordml" xmlns:wps="http://schemas.microsoft.com/office/word/2010/wordprocessingShape" mc:Ignorable="w14 w15 w16se w16cid w16 w16cex w16sdtdh wp14">
+<w:document xmlns:wpc="http://schemas.microsoft.com/office/word/2010/wordprocessingCanvas" xmlns:cx="http://schemas.microsoft.com/office/drawing/2014/chartex" xmlns:cx1="http://schemas.microsoft.com/office/drawing/2015/9/8/chartex" xmlns:cx2="http://schemas.microsoft.com/office/drawing/2015/10/21/chartex" xmlns:cx3="http://schemas.microsoft.com/office/drawing/2016/5/9/chartex" xmlns:cx4="http://schemas.microsoft.com/office/drawing/2016/5/10/chartex" xmlns:cx5="http://schemas.microsoft.com/office/drawing/2016/5/11/chartex" xmlns:cx6="http://schemas.microsoft.com/office/drawing/2016/5/12/chartex" xmlns:cx7="http://schemas.microsoft.com/office/drawing/2016/5/13/chartex" xmlns:cx8="http://schemas.microsoft.com/office/drawing/2016/5/14/chartex" xmlns:mc="http://schemas.openxmlformats.org/markup-compatibility/2006" xmlns:aink="http://schemas.microsoft.com/office/drawing/2016/ink" xmlns:am3d="http://schemas.microsoft.com/office/drawing/2017/model3d" xmlns:o="urn:schemas-microsoft-com:office:office" xmlns:oel="http://schemas.microsoft.com/office/2019/extlst" xmlns:r="http://schemas.openxmlformats.org/officeDocument/2006/relationships" xmlns:m="http://schemas.openxmlformats.org/officeDocument/2006/math" xmlns:v="urn:schemas-microsoft-com:vml" xmlns:wp14="http://schemas.microsoft.com/office/word/2010/wordprocessingDrawing" xmlns:wp="http://schemas.openxmlformats.org/drawingml/2006/wordprocessingDrawing" xmlns:w10="urn:schemas-microsoft-com:office:word" xmlns:w="http://schemas.openxmlformats.org/wordprocessingml/2006/main" xmlns:w14="http://schemas.microsoft.com/office/word/2010/wordml" xmlns:w15="http://schemas.microsoft.com/office/word/2012/wordml" xmlns:w16cex="http://schemas.microsoft.com/office/word/2018/wordml/cex" xmlns:w16cid="http://schemas.microsoft.com/office/word/2016/wordml/cid" xmlns:w16="http://schemas.microsoft.com/office/word/2018/wordml" xmlns:w16du="http://schemas.microsoft.com/office/word/2023/wordml/word16du" xmlns:w16sdtdh="http://schemas.microsoft.com/office/word/2020/wordml/sdtdatahash" xmlns:w16se="http://schemas.microsoft.com/office/word/2015/wordml/symex" xmlns:wpg="http://schemas.microsoft.com/office/word/2010/wordprocessingGroup" xmlns:wpi="http://schemas.microsoft.com/office/word/2010/wordprocessingInk" xmlns:wne="http://schemas.microsoft.com/office/word/2006/wordml" xmlns:wps="http://schemas.microsoft.com/office/word/2010/wordprocessingShape" mc:Ignorable="w14 w15 w16se w16cid w16 w16cex w16sdtdh w16du wp14">
   <w:body>
     <w:p>
       <w:pPr>
@@ -1406,7 +1406,7 @@
           <w:noProof/>
         </w:rPr>
         <w:drawing>
-          <wp:inline distT="0" distB="0" distL="0" distR="0" wp14:anchorId="338E46A9" wp14:editId="5829EBAD">
+          <wp:inline distT="0" distB="0" distL="0" distR="0" wp14:anchorId="338E46A9" wp14:editId="09F539A4">
             <wp:extent cx="5943600" cy="3723640"/>
             <wp:effectExtent l="0" t="0" r="0" b="0"/>
             <wp:docPr id="987630962" name="Kép 12" descr="A képen szöveg, elektronika, képernyő, képernyőkép látható&#10;&#10;Automatikusan generált leírás"/>
@@ -3127,8 +3127,8 @@
           <w:noProof/>
         </w:rPr>
         <w:drawing>
-          <wp:inline distT="0" distB="0" distL="0" distR="0" wp14:anchorId="7135A65E" wp14:editId="4E2C2A1A">
-            <wp:extent cx="2428875" cy="1111519"/>
+          <wp:inline distT="0" distB="0" distL="0" distR="0" wp14:anchorId="7135A65E" wp14:editId="69FC37FB">
+            <wp:extent cx="1836751" cy="840547"/>
             <wp:effectExtent l="0" t="0" r="0" b="0"/>
             <wp:docPr id="1652627056" name="Kép 24" descr="A képen szöveg, képernyőkép, Betűtípus látható&#10;&#10;Automatikusan generált leírás"/>
             <wp:cNvGraphicFramePr>
@@ -3159,7 +3159,7 @@
                   <pic:spPr bwMode="auto">
                     <a:xfrm>
                       <a:off x="0" y="0"/>
-                      <a:ext cx="2457796" cy="1124754"/>
+                      <a:ext cx="1883987" cy="862163"/>
                     </a:xfrm>
                     <a:prstGeom prst="rect">
                       <a:avLst/>
@@ -3177,6 +3177,313 @@
       </w:r>
     </w:p>
     <w:p>
+      <w:pPr>
+        <w:rPr>
+          <w:b/>
+          <w:bCs/>
+          <w:sz w:val="28"/>
+          <w:szCs w:val="28"/>
+          <w:u w:val="single"/>
+        </w:rPr>
+      </w:pPr>
+      <w:r>
+        <w:rPr>
+          <w:b/>
+          <w:bCs/>
+          <w:sz w:val="28"/>
+          <w:szCs w:val="28"/>
+          <w:u w:val="single"/>
+        </w:rPr>
+        <w:t>PPP</w:t>
+      </w:r>
+    </w:p>
+    <w:p>
+      <w:pPr>
+        <w:rPr>
+          <w:b/>
+          <w:bCs/>
+          <w:sz w:val="28"/>
+          <w:szCs w:val="28"/>
+          <w:u w:val="single"/>
+        </w:rPr>
+      </w:pPr>
+      <w:r>
+        <w:rPr>
+          <w:noProof/>
+        </w:rPr>
+        <w:drawing>
+          <wp:inline distT="0" distB="0" distL="0" distR="0" wp14:anchorId="34C8EF0F" wp14:editId="08C46FD2">
+            <wp:extent cx="3763623" cy="3069203"/>
+            <wp:effectExtent l="0" t="0" r="8890" b="0"/>
+            <wp:docPr id="1896367390" name="Kép 1" descr="A képen szöveg, Betűtípus, képernyőkép, szám látható&#10;&#10;Automatikusan generált leírás"/>
+            <wp:cNvGraphicFramePr>
+              <a:graphicFrameLocks xmlns:a="http://schemas.openxmlformats.org/drawingml/2006/main" noChangeAspect="1"/>
+            </wp:cNvGraphicFramePr>
+            <a:graphic xmlns:a="http://schemas.openxmlformats.org/drawingml/2006/main">
+              <a:graphicData uri="http://schemas.openxmlformats.org/drawingml/2006/picture">
+                <pic:pic xmlns:pic="http://schemas.openxmlformats.org/drawingml/2006/picture">
+                  <pic:nvPicPr>
+                    <pic:cNvPr id="1896367390" name="Kép 1" descr="A képen szöveg, Betűtípus, képernyőkép, szám látható&#10;&#10;Automatikusan generált leírás"/>
+                    <pic:cNvPicPr>
+                      <a:picLocks noChangeAspect="1" noChangeArrowheads="1"/>
+                    </pic:cNvPicPr>
+                  </pic:nvPicPr>
+                  <pic:blipFill>
+                    <a:blip r:embed="rId40">
+                      <a:extLst>
+                        <a:ext uri="{28A0092B-C50C-407E-A947-70E740481C1C}">
+                          <a14:useLocalDpi xmlns:a14="http://schemas.microsoft.com/office/drawing/2010/main" val="0"/>
+                        </a:ext>
+                      </a:extLst>
+                    </a:blip>
+                    <a:srcRect/>
+                    <a:stretch>
+                      <a:fillRect/>
+                    </a:stretch>
+                  </pic:blipFill>
+                  <pic:spPr bwMode="auto">
+                    <a:xfrm>
+                      <a:off x="0" y="0"/>
+                      <a:ext cx="3782844" cy="3084878"/>
+                    </a:xfrm>
+                    <a:prstGeom prst="rect">
+                      <a:avLst/>
+                    </a:prstGeom>
+                    <a:noFill/>
+                    <a:ln>
+                      <a:noFill/>
+                    </a:ln>
+                  </pic:spPr>
+                </pic:pic>
+              </a:graphicData>
+            </a:graphic>
+          </wp:inline>
+        </w:drawing>
+      </w:r>
+    </w:p>
+    <w:p>
+      <w:pPr>
+        <w:rPr>
+          <w:b/>
+          <w:bCs/>
+          <w:sz w:val="28"/>
+          <w:szCs w:val="28"/>
+          <w:u w:val="single"/>
+        </w:rPr>
+      </w:pPr>
+      <w:r>
+        <w:rPr>
+          <w:noProof/>
+        </w:rPr>
+        <w:drawing>
+          <wp:inline distT="0" distB="0" distL="0" distR="0" wp14:anchorId="4F08C769" wp14:editId="3AF9EF40">
+            <wp:extent cx="3729162" cy="3040703"/>
+            <wp:effectExtent l="0" t="0" r="5080" b="7620"/>
+            <wp:docPr id="92958486" name="Kép 5" descr="A képen szöveg, Betűtípus, képernyőkép, szám látható&#10;&#10;Automatikusan generált leírás"/>
+            <wp:cNvGraphicFramePr>
+              <a:graphicFrameLocks xmlns:a="http://schemas.openxmlformats.org/drawingml/2006/main" noChangeAspect="1"/>
+            </wp:cNvGraphicFramePr>
+            <a:graphic xmlns:a="http://schemas.openxmlformats.org/drawingml/2006/main">
+              <a:graphicData uri="http://schemas.openxmlformats.org/drawingml/2006/picture">
+                <pic:pic xmlns:pic="http://schemas.openxmlformats.org/drawingml/2006/picture">
+                  <pic:nvPicPr>
+                    <pic:cNvPr id="92958486" name="Kép 5" descr="A képen szöveg, Betűtípus, képernyőkép, szám látható&#10;&#10;Automatikusan generált leírás"/>
+                    <pic:cNvPicPr>
+                      <a:picLocks noChangeAspect="1" noChangeArrowheads="1"/>
+                    </pic:cNvPicPr>
+                  </pic:nvPicPr>
+                  <pic:blipFill>
+                    <a:blip r:embed="rId41">
+                      <a:extLst>
+                        <a:ext uri="{28A0092B-C50C-407E-A947-70E740481C1C}">
+                          <a14:useLocalDpi xmlns:a14="http://schemas.microsoft.com/office/drawing/2010/main" val="0"/>
+                        </a:ext>
+                      </a:extLst>
+                    </a:blip>
+                    <a:srcRect/>
+                    <a:stretch>
+                      <a:fillRect/>
+                    </a:stretch>
+                  </pic:blipFill>
+                  <pic:spPr bwMode="auto">
+                    <a:xfrm>
+                      <a:off x="0" y="0"/>
+                      <a:ext cx="3761924" cy="3067417"/>
+                    </a:xfrm>
+                    <a:prstGeom prst="rect">
+                      <a:avLst/>
+                    </a:prstGeom>
+                    <a:noFill/>
+                    <a:ln>
+                      <a:noFill/>
+                    </a:ln>
+                  </pic:spPr>
+                </pic:pic>
+              </a:graphicData>
+            </a:graphic>
+          </wp:inline>
+        </w:drawing>
+      </w:r>
+    </w:p>
+    <w:p>
+      <w:pPr>
+        <w:rPr>
+          <w:b/>
+          <w:bCs/>
+          <w:sz w:val="28"/>
+          <w:szCs w:val="28"/>
+          <w:u w:val="single"/>
+        </w:rPr>
+      </w:pPr>
+      <w:r>
+        <w:rPr>
+          <w:b/>
+          <w:bCs/>
+          <w:sz w:val="28"/>
+          <w:szCs w:val="28"/>
+          <w:u w:val="single"/>
+        </w:rPr>
+        <w:lastRenderedPageBreak/>
+        <w:t>HSRP</w:t>
+      </w:r>
+    </w:p>
+    <w:p>
+      <w:pPr>
+        <w:rPr>
+          <w:b/>
+          <w:bCs/>
+          <w:sz w:val="28"/>
+          <w:szCs w:val="28"/>
+          <w:u w:val="single"/>
+        </w:rPr>
+      </w:pPr>
+      <w:r>
+        <w:rPr>
+          <w:noProof/>
+        </w:rPr>
+        <w:drawing>
+          <wp:inline distT="0" distB="0" distL="0" distR="0" wp14:anchorId="562CC30A" wp14:editId="26D4F2E2">
+            <wp:extent cx="4007485" cy="7672705"/>
+            <wp:effectExtent l="0" t="0" r="0" b="4445"/>
+            <wp:docPr id="2023131561" name="Kép 2" descr="A képen szöveg, képernyőkép, Betűtípus, szám látható&#10;&#10;Automatikusan generált leírás"/>
+            <wp:cNvGraphicFramePr>
+              <a:graphicFrameLocks xmlns:a="http://schemas.openxmlformats.org/drawingml/2006/main" noChangeAspect="1"/>
+            </wp:cNvGraphicFramePr>
+            <a:graphic xmlns:a="http://schemas.openxmlformats.org/drawingml/2006/main">
+              <a:graphicData uri="http://schemas.openxmlformats.org/drawingml/2006/picture">
+                <pic:pic xmlns:pic="http://schemas.openxmlformats.org/drawingml/2006/picture">
+                  <pic:nvPicPr>
+                    <pic:cNvPr id="2023131561" name="Kép 2" descr="A képen szöveg, képernyőkép, Betűtípus, szám látható&#10;&#10;Automatikusan generált leírás"/>
+                    <pic:cNvPicPr>
+                      <a:picLocks noChangeAspect="1" noChangeArrowheads="1"/>
+                    </pic:cNvPicPr>
+                  </pic:nvPicPr>
+                  <pic:blipFill>
+                    <a:blip r:embed="rId42">
+                      <a:extLst>
+                        <a:ext uri="{28A0092B-C50C-407E-A947-70E740481C1C}">
+                          <a14:useLocalDpi xmlns:a14="http://schemas.microsoft.com/office/drawing/2010/main" val="0"/>
+                        </a:ext>
+                      </a:extLst>
+                    </a:blip>
+                    <a:srcRect/>
+                    <a:stretch>
+                      <a:fillRect/>
+                    </a:stretch>
+                  </pic:blipFill>
+                  <pic:spPr bwMode="auto">
+                    <a:xfrm>
+                      <a:off x="0" y="0"/>
+                      <a:ext cx="4007485" cy="7672705"/>
+                    </a:xfrm>
+                    <a:prstGeom prst="rect">
+                      <a:avLst/>
+                    </a:prstGeom>
+                    <a:noFill/>
+                    <a:ln>
+                      <a:noFill/>
+                    </a:ln>
+                  </pic:spPr>
+                </pic:pic>
+              </a:graphicData>
+            </a:graphic>
+          </wp:inline>
+        </w:drawing>
+      </w:r>
+    </w:p>
+    <w:p>
+      <w:pPr>
+        <w:rPr>
+          <w:b/>
+          <w:bCs/>
+          <w:sz w:val="24"/>
+          <w:szCs w:val="24"/>
+        </w:rPr>
+      </w:pPr>
+      <w:r>
+        <w:rPr>
+          <w:noProof/>
+        </w:rPr>
+        <w:lastRenderedPageBreak/>
+        <w:drawing>
+          <wp:inline distT="0" distB="0" distL="0" distR="0" wp14:anchorId="62DC711D" wp14:editId="3DEC6297">
+            <wp:extent cx="4276725" cy="8229600"/>
+            <wp:effectExtent l="0" t="0" r="9525" b="0"/>
+            <wp:docPr id="761686491" name="Kép 3" descr="A képen szöveg, képernyőkép, Betűtípus, szám látható&#10;&#10;Automatikusan generált leírás"/>
+            <wp:cNvGraphicFramePr>
+              <a:graphicFrameLocks xmlns:a="http://schemas.openxmlformats.org/drawingml/2006/main" noChangeAspect="1"/>
+            </wp:cNvGraphicFramePr>
+            <a:graphic xmlns:a="http://schemas.openxmlformats.org/drawingml/2006/main">
+              <a:graphicData uri="http://schemas.openxmlformats.org/drawingml/2006/picture">
+                <pic:pic xmlns:pic="http://schemas.openxmlformats.org/drawingml/2006/picture">
+                  <pic:nvPicPr>
+                    <pic:cNvPr id="761686491" name="Kép 3" descr="A képen szöveg, képernyőkép, Betűtípus, szám látható&#10;&#10;Automatikusan generált leírás"/>
+                    <pic:cNvPicPr>
+                      <a:picLocks noChangeAspect="1" noChangeArrowheads="1"/>
+                    </pic:cNvPicPr>
+                  </pic:nvPicPr>
+                  <pic:blipFill>
+                    <a:blip r:embed="rId43">
+                      <a:extLst>
+                        <a:ext uri="{28A0092B-C50C-407E-A947-70E740481C1C}">
+                          <a14:useLocalDpi xmlns:a14="http://schemas.microsoft.com/office/drawing/2010/main" val="0"/>
+                        </a:ext>
+                      </a:extLst>
+                    </a:blip>
+                    <a:srcRect/>
+                    <a:stretch>
+                      <a:fillRect/>
+                    </a:stretch>
+                  </pic:blipFill>
+                  <pic:spPr bwMode="auto">
+                    <a:xfrm>
+                      <a:off x="0" y="0"/>
+                      <a:ext cx="4276725" cy="8229600"/>
+                    </a:xfrm>
+                    <a:prstGeom prst="rect">
+                      <a:avLst/>
+                    </a:prstGeom>
+                    <a:noFill/>
+                    <a:ln>
+                      <a:noFill/>
+                    </a:ln>
+                  </pic:spPr>
+                </pic:pic>
+              </a:graphicData>
+            </a:graphic>
+          </wp:inline>
+        </w:drawing>
+      </w:r>
+    </w:p>
+    <w:p>
+      <w:pPr>
+        <w:rPr>
+          <w:b/>
+          <w:bCs/>
+          <w:sz w:val="24"/>
+          <w:szCs w:val="24"/>
+        </w:rPr>
+      </w:pPr>
       <w:proofErr w:type="spellStart"/>
       <w:r>
         <w:rPr>
@@ -3184,8 +3491,266 @@
           <w:bCs/>
           <w:sz w:val="24"/>
           <w:szCs w:val="24"/>
-          <w:u w:val="single"/>
-        </w:rPr>
+        </w:rPr>
+        <w:lastRenderedPageBreak/>
+        <w:t>Kikapcsoltuk</w:t>
+      </w:r>
+      <w:proofErr w:type="spellEnd"/>
+      <w:r>
+        <w:rPr>
+          <w:b/>
+          <w:bCs/>
+          <w:sz w:val="24"/>
+          <w:szCs w:val="24"/>
+        </w:rPr>
+        <w:t xml:space="preserve"> a NewYorkHotel </w:t>
+      </w:r>
+      <w:proofErr w:type="spellStart"/>
+      <w:r>
+        <w:rPr>
+          <w:b/>
+          <w:bCs/>
+          <w:sz w:val="24"/>
+          <w:szCs w:val="24"/>
+        </w:rPr>
+        <w:t>routert</w:t>
+      </w:r>
+      <w:proofErr w:type="spellEnd"/>
+      <w:r>
+        <w:rPr>
+          <w:b/>
+          <w:bCs/>
+          <w:sz w:val="24"/>
+          <w:szCs w:val="24"/>
+        </w:rPr>
+        <w:t xml:space="preserve"> </w:t>
+      </w:r>
+      <w:proofErr w:type="spellStart"/>
+      <w:r>
+        <w:rPr>
+          <w:b/>
+          <w:bCs/>
+          <w:sz w:val="24"/>
+          <w:szCs w:val="24"/>
+        </w:rPr>
+        <w:t>és</w:t>
+      </w:r>
+      <w:proofErr w:type="spellEnd"/>
+      <w:r>
+        <w:rPr>
+          <w:b/>
+          <w:bCs/>
+          <w:sz w:val="24"/>
+          <w:szCs w:val="24"/>
+        </w:rPr>
+        <w:t xml:space="preserve"> </w:t>
+      </w:r>
+      <w:proofErr w:type="spellStart"/>
+      <w:r>
+        <w:rPr>
+          <w:b/>
+          <w:bCs/>
+          <w:sz w:val="24"/>
+          <w:szCs w:val="24"/>
+        </w:rPr>
+        <w:t>átvette</w:t>
+      </w:r>
+      <w:proofErr w:type="spellEnd"/>
+      <w:r>
+        <w:rPr>
+          <w:b/>
+          <w:bCs/>
+          <w:sz w:val="24"/>
+          <w:szCs w:val="24"/>
+        </w:rPr>
+        <w:t xml:space="preserve"> a Backup router</w:t>
+      </w:r>
+    </w:p>
+    <w:p>
+      <w:pPr>
+        <w:rPr>
+          <w:b/>
+          <w:bCs/>
+          <w:sz w:val="24"/>
+          <w:szCs w:val="24"/>
+        </w:rPr>
+      </w:pPr>
+      <w:r>
+        <w:rPr>
+          <w:noProof/>
+        </w:rPr>
+        <w:drawing>
+          <wp:inline distT="0" distB="0" distL="0" distR="0" wp14:anchorId="14EAEA8D" wp14:editId="2B92CC77">
+            <wp:extent cx="5943600" cy="2717303"/>
+            <wp:effectExtent l="0" t="0" r="0" b="6985"/>
+            <wp:docPr id="197811379" name="Kép 4" descr="A képen szöveg, képernyőkép, szám, Betűtípus látható&#10;&#10;Automatikusan generált leírás"/>
+            <wp:cNvGraphicFramePr>
+              <a:graphicFrameLocks xmlns:a="http://schemas.openxmlformats.org/drawingml/2006/main" noChangeAspect="1"/>
+            </wp:cNvGraphicFramePr>
+            <a:graphic xmlns:a="http://schemas.openxmlformats.org/drawingml/2006/main">
+              <a:graphicData uri="http://schemas.openxmlformats.org/drawingml/2006/picture">
+                <pic:pic xmlns:pic="http://schemas.openxmlformats.org/drawingml/2006/picture">
+                  <pic:nvPicPr>
+                    <pic:cNvPr id="197811379" name="Kép 4" descr="A képen szöveg, képernyőkép, szám, Betűtípus látható&#10;&#10;Automatikusan generált leírás"/>
+                    <pic:cNvPicPr>
+                      <a:picLocks noChangeAspect="1" noChangeArrowheads="1"/>
+                    </pic:cNvPicPr>
+                  </pic:nvPicPr>
+                  <pic:blipFill rotWithShape="1">
+                    <a:blip r:embed="rId44">
+                      <a:extLst>
+                        <a:ext uri="{28A0092B-C50C-407E-A947-70E740481C1C}">
+                          <a14:useLocalDpi xmlns:a14="http://schemas.microsoft.com/office/drawing/2010/main" val="0"/>
+                        </a:ext>
+                      </a:extLst>
+                    </a:blip>
+                    <a:srcRect t="3665"/>
+                    <a:stretch/>
+                  </pic:blipFill>
+                  <pic:spPr bwMode="auto">
+                    <a:xfrm>
+                      <a:off x="0" y="0"/>
+                      <a:ext cx="5943600" cy="2717303"/>
+                    </a:xfrm>
+                    <a:prstGeom prst="rect">
+                      <a:avLst/>
+                    </a:prstGeom>
+                    <a:noFill/>
+                    <a:ln>
+                      <a:noFill/>
+                    </a:ln>
+                    <a:extLst>
+                      <a:ext uri="{53640926-AAD7-44D8-BBD7-CCE9431645EC}">
+                        <a14:shadowObscured xmlns:a14="http://schemas.microsoft.com/office/drawing/2010/main"/>
+                      </a:ext>
+                    </a:extLst>
+                  </pic:spPr>
+                </pic:pic>
+              </a:graphicData>
+            </a:graphic>
+          </wp:inline>
+        </w:drawing>
+      </w:r>
+    </w:p>
+    <w:p>
+      <w:pPr>
+        <w:rPr>
+          <w:b/>
+          <w:bCs/>
+          <w:sz w:val="28"/>
+          <w:szCs w:val="28"/>
+          <w:u w:val="single"/>
+        </w:rPr>
+      </w:pPr>
+      <w:proofErr w:type="spellStart"/>
+      <w:r>
+        <w:rPr>
+          <w:b/>
+          <w:bCs/>
+          <w:sz w:val="28"/>
+          <w:szCs w:val="28"/>
+          <w:u w:val="single"/>
+        </w:rPr>
+        <w:t>PortSecurity</w:t>
+      </w:r>
+      <w:proofErr w:type="spellEnd"/>
+    </w:p>
+    <w:p>
+      <w:pPr>
+        <w:rPr>
+          <w:b/>
+          <w:bCs/>
+          <w:sz w:val="28"/>
+          <w:szCs w:val="28"/>
+          <w:u w:val="single"/>
+        </w:rPr>
+      </w:pPr>
+      <w:r>
+        <w:rPr>
+          <w:noProof/>
+        </w:rPr>
+        <w:drawing>
+          <wp:inline distT="0" distB="0" distL="0" distR="0" wp14:anchorId="4F38DE62" wp14:editId="68292FAE">
+            <wp:extent cx="5943600" cy="1509395"/>
+            <wp:effectExtent l="0" t="0" r="0" b="0"/>
+            <wp:docPr id="1361844041" name="Kép 6" descr="A képen szöveg, képernyőkép, Betűtípus, szám látható&#10;&#10;Automatikusan generált leírás"/>
+            <wp:cNvGraphicFramePr>
+              <a:graphicFrameLocks xmlns:a="http://schemas.openxmlformats.org/drawingml/2006/main" noChangeAspect="1"/>
+            </wp:cNvGraphicFramePr>
+            <a:graphic xmlns:a="http://schemas.openxmlformats.org/drawingml/2006/main">
+              <a:graphicData uri="http://schemas.openxmlformats.org/drawingml/2006/picture">
+                <pic:pic xmlns:pic="http://schemas.openxmlformats.org/drawingml/2006/picture">
+                  <pic:nvPicPr>
+                    <pic:cNvPr id="1361844041" name="Kép 6" descr="A képen szöveg, képernyőkép, Betűtípus, szám látható&#10;&#10;Automatikusan generált leírás"/>
+                    <pic:cNvPicPr>
+                      <a:picLocks noChangeAspect="1" noChangeArrowheads="1"/>
+                    </pic:cNvPicPr>
+                  </pic:nvPicPr>
+                  <pic:blipFill>
+                    <a:blip r:embed="rId45">
+                      <a:extLst>
+                        <a:ext uri="{28A0092B-C50C-407E-A947-70E740481C1C}">
+                          <a14:useLocalDpi xmlns:a14="http://schemas.microsoft.com/office/drawing/2010/main" val="0"/>
+                        </a:ext>
+                      </a:extLst>
+                    </a:blip>
+                    <a:srcRect/>
+                    <a:stretch>
+                      <a:fillRect/>
+                    </a:stretch>
+                  </pic:blipFill>
+                  <pic:spPr bwMode="auto">
+                    <a:xfrm>
+                      <a:off x="0" y="0"/>
+                      <a:ext cx="5943600" cy="1509395"/>
+                    </a:xfrm>
+                    <a:prstGeom prst="rect">
+                      <a:avLst/>
+                    </a:prstGeom>
+                    <a:noFill/>
+                    <a:ln>
+                      <a:noFill/>
+                    </a:ln>
+                  </pic:spPr>
+                </pic:pic>
+              </a:graphicData>
+            </a:graphic>
+          </wp:inline>
+        </w:drawing>
+      </w:r>
+    </w:p>
+    <w:p>
+      <w:pPr>
+        <w:rPr>
+          <w:b/>
+          <w:bCs/>
+          <w:sz w:val="24"/>
+          <w:szCs w:val="24"/>
+          <w:u w:val="single"/>
+        </w:rPr>
+      </w:pPr>
+      <w:r>
+        <w:rPr>
+          <w:b/>
+          <w:bCs/>
+          <w:sz w:val="24"/>
+          <w:szCs w:val="24"/>
+          <w:u w:val="single"/>
+        </w:rPr>
+        <w:br w:type="page"/>
+      </w:r>
+    </w:p>
+    <w:p>
+      <w:proofErr w:type="spellStart"/>
+      <w:r>
+        <w:rPr>
+          <w:b/>
+          <w:bCs/>
+          <w:sz w:val="24"/>
+          <w:szCs w:val="24"/>
+          <w:u w:val="single"/>
+        </w:rPr>
+        <w:lastRenderedPageBreak/>
         <w:t>Felépített</w:t>
       </w:r>
       <w:proofErr w:type="spellEnd"/>
@@ -3277,7 +3842,7 @@
                     </pic:cNvPicPr>
                   </pic:nvPicPr>
                   <pic:blipFill>
-                    <a:blip r:embed="rId40">
+                    <a:blip r:embed="rId46">
                       <a:extLst>
                         <a:ext uri="{28A0092B-C50C-407E-A947-70E740481C1C}">
                           <a14:useLocalDpi xmlns:a14="http://schemas.microsoft.com/office/drawing/2010/main" val="0"/>
@@ -3320,7 +3885,7 @@
 </file>
 
 <file path=word/styles.xml><?xml version="1.0" encoding="utf-8"?>
-<w:styles xmlns:mc="http://schemas.openxmlformats.org/markup-compatibility/2006" xmlns:r="http://schemas.openxmlformats.org/officeDocument/2006/relationships" xmlns:w="http://schemas.openxmlformats.org/wordprocessingml/2006/main" xmlns:w14="http://schemas.microsoft.com/office/word/2010/wordml" xmlns:w15="http://schemas.microsoft.com/office/word/2012/wordml" xmlns:w16cex="http://schemas.microsoft.com/office/word/2018/wordml/cex" xmlns:w16cid="http://schemas.microsoft.com/office/word/2016/wordml/cid" xmlns:w16="http://schemas.microsoft.com/office/word/2018/wordml" xmlns:w16sdtdh="http://schemas.microsoft.com/office/word/2020/wordml/sdtdatahash" xmlns:w16se="http://schemas.microsoft.com/office/word/2015/wordml/symex" mc:Ignorable="w14 w15 w16se w16cid w16 w16cex w16sdtdh">
+<w:styles xmlns:mc="http://schemas.openxmlformats.org/markup-compatibility/2006" xmlns:r="http://schemas.openxmlformats.org/officeDocument/2006/relationships" xmlns:w="http://schemas.openxmlformats.org/wordprocessingml/2006/main" xmlns:w14="http://schemas.microsoft.com/office/word/2010/wordml" xmlns:w15="http://schemas.microsoft.com/office/word/2012/wordml" xmlns:w16cex="http://schemas.microsoft.com/office/word/2018/wordml/cex" xmlns:w16cid="http://schemas.microsoft.com/office/word/2016/wordml/cid" xmlns:w16="http://schemas.microsoft.com/office/word/2018/wordml" xmlns:w16du="http://schemas.microsoft.com/office/word/2023/wordml/word16du" xmlns:w16sdtdh="http://schemas.microsoft.com/office/word/2020/wordml/sdtdatahash" xmlns:w16se="http://schemas.microsoft.com/office/word/2015/wordml/symex" mc:Ignorable="w14 w15 w16se w16cid w16 w16cex w16sdtdh w16du">
   <w:docDefaults>
     <w:rPrDefault>
       <w:rPr>

</xml_diff>